<commit_message>
Ritocco diagrammi Documento del progetto
</commit_message>
<xml_diff>
--- a/Task2/Documentation/Documents/ProjectDocument.docx
+++ b/Task2/Documentation/Documents/ProjectDocument.docx
@@ -374,7 +374,7 @@
             </w:rPr>
             <w:fldChar w:fldCharType="separate"/>
           </w:r>
-          <w:hyperlink w:anchor="_Toc27484312" w:history="1">
+          <w:hyperlink w:anchor="_Toc28612679" w:history="1">
             <w:r>
               <w:rPr>
                 <w:rStyle w:val="Collegamentoipertestuale"/>
@@ -402,7 +402,7 @@
                 <w:noProof/>
                 <w:webHidden/>
               </w:rPr>
-              <w:instrText xml:space="preserve"> PAGEREF _Toc27484312 \h </w:instrText>
+              <w:instrText xml:space="preserve"> PAGEREF _Toc28612679 \h </w:instrText>
             </w:r>
             <w:r>
               <w:rPr>
@@ -447,7 +447,7 @@
               <w:lang w:eastAsia="it-IT"/>
             </w:rPr>
           </w:pPr>
-          <w:hyperlink w:anchor="_Toc27484313" w:history="1">
+          <w:hyperlink w:anchor="_Toc28612680" w:history="1">
             <w:r>
               <w:rPr>
                 <w:rStyle w:val="Collegamentoipertestuale"/>
@@ -475,7 +475,7 @@
                 <w:noProof/>
                 <w:webHidden/>
               </w:rPr>
-              <w:instrText xml:space="preserve"> PAGEREF _Toc27484313 \h </w:instrText>
+              <w:instrText xml:space="preserve"> PAGEREF _Toc28612680 \h </w:instrText>
             </w:r>
             <w:r>
               <w:rPr>
@@ -520,7 +520,7 @@
               <w:lang w:eastAsia="it-IT"/>
             </w:rPr>
           </w:pPr>
-          <w:hyperlink w:anchor="_Toc27484314" w:history="1">
+          <w:hyperlink w:anchor="_Toc28612681" w:history="1">
             <w:r>
               <w:rPr>
                 <w:rStyle w:val="Collegamentoipertestuale"/>
@@ -548,7 +548,7 @@
                 <w:noProof/>
                 <w:webHidden/>
               </w:rPr>
-              <w:instrText xml:space="preserve"> PAGEREF _Toc27484314 \h </w:instrText>
+              <w:instrText xml:space="preserve"> PAGEREF _Toc28612681 \h </w:instrText>
             </w:r>
             <w:r>
               <w:rPr>
@@ -593,7 +593,7 @@
               <w:lang w:eastAsia="it-IT"/>
             </w:rPr>
           </w:pPr>
-          <w:hyperlink w:anchor="_Toc27484315" w:history="1">
+          <w:hyperlink w:anchor="_Toc28612682" w:history="1">
             <w:r>
               <w:rPr>
                 <w:rStyle w:val="Collegamentoipertestuale"/>
@@ -621,7 +621,7 @@
                 <w:noProof/>
                 <w:webHidden/>
               </w:rPr>
-              <w:instrText xml:space="preserve"> PAGEREF _Toc27484315 \h </w:instrText>
+              <w:instrText xml:space="preserve"> PAGEREF _Toc28612682 \h </w:instrText>
             </w:r>
             <w:r>
               <w:rPr>
@@ -666,7 +666,7 @@
               <w:lang w:eastAsia="it-IT"/>
             </w:rPr>
           </w:pPr>
-          <w:hyperlink w:anchor="_Toc27484316" w:history="1">
+          <w:hyperlink w:anchor="_Toc28612683" w:history="1">
             <w:r>
               <w:rPr>
                 <w:rStyle w:val="Collegamentoipertestuale"/>
@@ -694,7 +694,7 @@
                 <w:noProof/>
                 <w:webHidden/>
               </w:rPr>
-              <w:instrText xml:space="preserve"> PAGEREF _Toc27484316 \h </w:instrText>
+              <w:instrText xml:space="preserve"> PAGEREF _Toc28612683 \h </w:instrText>
             </w:r>
             <w:r>
               <w:rPr>
@@ -739,7 +739,7 @@
               <w:lang w:eastAsia="it-IT"/>
             </w:rPr>
           </w:pPr>
-          <w:hyperlink w:anchor="_Toc27484317" w:history="1">
+          <w:hyperlink w:anchor="_Toc28612684" w:history="1">
             <w:r>
               <w:rPr>
                 <w:rStyle w:val="Collegamentoipertestuale"/>
@@ -768,7 +768,7 @@
                 <w:noProof/>
                 <w:webHidden/>
               </w:rPr>
-              <w:instrText xml:space="preserve"> PAGEREF _Toc27484317 \h </w:instrText>
+              <w:instrText xml:space="preserve"> PAGEREF _Toc28612684 \h </w:instrText>
             </w:r>
             <w:r>
               <w:rPr>
@@ -813,7 +813,7 @@
               <w:lang w:eastAsia="it-IT"/>
             </w:rPr>
           </w:pPr>
-          <w:hyperlink w:anchor="_Toc27484318" w:history="1">
+          <w:hyperlink w:anchor="_Toc28612685" w:history="1">
             <w:r>
               <w:rPr>
                 <w:rStyle w:val="Collegamentoipertestuale"/>
@@ -842,7 +842,7 @@
                 <w:noProof/>
                 <w:webHidden/>
               </w:rPr>
-              <w:instrText xml:space="preserve"> PAGEREF _Toc27484318 \h </w:instrText>
+              <w:instrText xml:space="preserve"> PAGEREF _Toc28612685 \h </w:instrText>
             </w:r>
             <w:r>
               <w:rPr>
@@ -887,7 +887,7 @@
               <w:lang w:eastAsia="it-IT"/>
             </w:rPr>
           </w:pPr>
-          <w:hyperlink w:anchor="_Toc27484319" w:history="1">
+          <w:hyperlink w:anchor="_Toc28612686" w:history="1">
             <w:r>
               <w:rPr>
                 <w:rStyle w:val="Collegamentoipertestuale"/>
@@ -915,7 +915,7 @@
                 <w:noProof/>
                 <w:webHidden/>
               </w:rPr>
-              <w:instrText xml:space="preserve"> PAGEREF _Toc27484319 \h </w:instrText>
+              <w:instrText xml:space="preserve"> PAGEREF _Toc28612686 \h </w:instrText>
             </w:r>
             <w:r>
               <w:rPr>
@@ -960,15 +960,17 @@
               <w:lang w:eastAsia="it-IT"/>
             </w:rPr>
           </w:pPr>
-          <w:hyperlink w:anchor="_Toc27484320" w:history="1">
+          <w:hyperlink w:anchor="_Toc28612687" w:history="1">
             <w:r>
               <w:rPr>
                 <w:rStyle w:val="Collegamentoipertestuale"/>
                 <w:noProof/>
                 <w:lang w:val="en-GB" w:eastAsia="it-IT"/>
               </w:rPr>
-              <w:t>ANALYTICS USE CASES</w:t>
+              <w:t>ANALYTICS USE CASES And Mockups</w:t>
             </w:r>
+            <w:bookmarkStart w:id="1" w:name="_GoBack"/>
+            <w:bookmarkEnd w:id="1"/>
             <w:r>
               <w:rPr>
                 <w:noProof/>
@@ -988,7 +990,7 @@
                 <w:noProof/>
                 <w:webHidden/>
               </w:rPr>
-              <w:instrText xml:space="preserve"> PAGEREF _Toc27484320 \h </w:instrText>
+              <w:instrText xml:space="preserve"> PAGEREF _Toc28612687 \h </w:instrText>
             </w:r>
             <w:r>
               <w:rPr>
@@ -1033,7 +1035,7 @@
               <w:lang w:eastAsia="it-IT"/>
             </w:rPr>
           </w:pPr>
-          <w:hyperlink w:anchor="_Toc27484321" w:history="1">
+          <w:hyperlink w:anchor="_Toc28612688" w:history="1">
             <w:r>
               <w:rPr>
                 <w:rStyle w:val="Collegamentoipertestuale"/>
@@ -1061,7 +1063,7 @@
                 <w:noProof/>
                 <w:webHidden/>
               </w:rPr>
-              <w:instrText xml:space="preserve"> PAGEREF _Toc27484321 \h </w:instrText>
+              <w:instrText xml:space="preserve"> PAGEREF _Toc28612688 \h </w:instrText>
             </w:r>
             <w:r>
               <w:rPr>
@@ -1106,7 +1108,7 @@
               <w:lang w:eastAsia="it-IT"/>
             </w:rPr>
           </w:pPr>
-          <w:hyperlink w:anchor="_Toc27484322" w:history="1">
+          <w:hyperlink w:anchor="_Toc28612689" w:history="1">
             <w:r>
               <w:rPr>
                 <w:rStyle w:val="Collegamentoipertestuale"/>
@@ -1134,80 +1136,7 @@
                 <w:noProof/>
                 <w:webHidden/>
               </w:rPr>
-              <w:instrText xml:space="preserve"> PAGEREF _Toc27484322 \h </w:instrText>
-            </w:r>
-            <w:r>
-              <w:rPr>
-                <w:noProof/>
-                <w:webHidden/>
-              </w:rPr>
-            </w:r>
-            <w:r>
-              <w:rPr>
-                <w:noProof/>
-                <w:webHidden/>
-              </w:rPr>
-              <w:fldChar w:fldCharType="separate"/>
-            </w:r>
-            <w:r>
-              <w:rPr>
-                <w:noProof/>
-                <w:webHidden/>
-              </w:rPr>
-              <w:t>6</w:t>
-            </w:r>
-            <w:r>
-              <w:rPr>
-                <w:noProof/>
-                <w:webHidden/>
-              </w:rPr>
-              <w:fldChar w:fldCharType="end"/>
-            </w:r>
-          </w:hyperlink>
-        </w:p>
-        <w:p>
-          <w:pPr>
-            <w:pStyle w:val="Sommario3"/>
-            <w:tabs>
-              <w:tab w:val="right" w:leader="dot" w:pos="9628"/>
-            </w:tabs>
-            <w:rPr>
-              <w:rFonts w:asciiTheme="minorHAnsi" w:hAnsiTheme="minorHAnsi"/>
-              <w:noProof/>
-              <w:sz w:val="22"/>
-              <w:szCs w:val="22"/>
-              <w:lang w:eastAsia="it-IT"/>
-            </w:rPr>
-          </w:pPr>
-          <w:hyperlink w:anchor="_Toc27484323" w:history="1">
-            <w:r>
-              <w:rPr>
-                <w:rStyle w:val="Collegamentoipertestuale"/>
-                <w:noProof/>
-                <w:lang w:val="en-GB" w:eastAsia="it-IT"/>
-              </w:rPr>
-              <w:t>View Engagement Activity</w:t>
-            </w:r>
-            <w:r>
-              <w:rPr>
-                <w:noProof/>
-                <w:webHidden/>
-              </w:rPr>
-              <w:tab/>
-            </w:r>
-            <w:r>
-              <w:rPr>
-                <w:noProof/>
-                <w:webHidden/>
-              </w:rPr>
-              <w:fldChar w:fldCharType="begin"/>
-            </w:r>
-            <w:r>
-              <w:rPr>
-                <w:noProof/>
-                <w:webHidden/>
-              </w:rPr>
-              <w:instrText xml:space="preserve"> PAGEREF _Toc27484323 \h </w:instrText>
+              <w:instrText xml:space="preserve"> PAGEREF _Toc28612689 \h </w:instrText>
             </w:r>
             <w:r>
               <w:rPr>
@@ -1240,7 +1169,7 @@
         </w:p>
         <w:p>
           <w:pPr>
-            <w:pStyle w:val="Sommario2"/>
+            <w:pStyle w:val="Sommario3"/>
             <w:tabs>
               <w:tab w:val="right" w:leader="dot" w:pos="9628"/>
             </w:tabs>
@@ -1252,14 +1181,14 @@
               <w:lang w:eastAsia="it-IT"/>
             </w:rPr>
           </w:pPr>
-          <w:hyperlink w:anchor="_Toc27484324" w:history="1">
+          <w:hyperlink w:anchor="_Toc28612690" w:history="1">
             <w:r>
               <w:rPr>
                 <w:rStyle w:val="Collegamentoipertestuale"/>
                 <w:noProof/>
                 <w:lang w:val="en-GB" w:eastAsia="it-IT"/>
               </w:rPr>
-              <w:t>Analysis Classes</w:t>
+              <w:t>View Engagement Activity</w:t>
             </w:r>
             <w:r>
               <w:rPr>
@@ -1280,80 +1209,7 @@
                 <w:noProof/>
                 <w:webHidden/>
               </w:rPr>
-              <w:instrText xml:space="preserve"> PAGEREF _Toc27484324 \h </w:instrText>
-            </w:r>
-            <w:r>
-              <w:rPr>
-                <w:noProof/>
-                <w:webHidden/>
-              </w:rPr>
-            </w:r>
-            <w:r>
-              <w:rPr>
-                <w:noProof/>
-                <w:webHidden/>
-              </w:rPr>
-              <w:fldChar w:fldCharType="separate"/>
-            </w:r>
-            <w:r>
-              <w:rPr>
-                <w:noProof/>
-                <w:webHidden/>
-              </w:rPr>
-              <w:t>7</w:t>
-            </w:r>
-            <w:r>
-              <w:rPr>
-                <w:noProof/>
-                <w:webHidden/>
-              </w:rPr>
-              <w:fldChar w:fldCharType="end"/>
-            </w:r>
-          </w:hyperlink>
-        </w:p>
-        <w:p>
-          <w:pPr>
-            <w:pStyle w:val="Sommario2"/>
-            <w:tabs>
-              <w:tab w:val="right" w:leader="dot" w:pos="9628"/>
-            </w:tabs>
-            <w:rPr>
-              <w:rFonts w:asciiTheme="minorHAnsi" w:hAnsiTheme="minorHAnsi"/>
-              <w:noProof/>
-              <w:sz w:val="22"/>
-              <w:szCs w:val="22"/>
-              <w:lang w:eastAsia="it-IT"/>
-            </w:rPr>
-          </w:pPr>
-          <w:hyperlink w:anchor="_Toc27484325" w:history="1">
-            <w:r>
-              <w:rPr>
-                <w:rStyle w:val="Collegamentoipertestuale"/>
-                <w:noProof/>
-                <w:lang w:val="en-GB" w:eastAsia="it-IT"/>
-              </w:rPr>
-              <w:t>Data Model</w:t>
-            </w:r>
-            <w:r>
-              <w:rPr>
-                <w:noProof/>
-                <w:webHidden/>
-              </w:rPr>
-              <w:tab/>
-            </w:r>
-            <w:r>
-              <w:rPr>
-                <w:noProof/>
-                <w:webHidden/>
-              </w:rPr>
-              <w:fldChar w:fldCharType="begin"/>
-            </w:r>
-            <w:r>
-              <w:rPr>
-                <w:noProof/>
-                <w:webHidden/>
-              </w:rPr>
-              <w:instrText xml:space="preserve"> PAGEREF _Toc27484325 \h </w:instrText>
+              <w:instrText xml:space="preserve"> PAGEREF _Toc28612690 \h </w:instrText>
             </w:r>
             <w:r>
               <w:rPr>
@@ -1398,7 +1254,153 @@
               <w:lang w:eastAsia="it-IT"/>
             </w:rPr>
           </w:pPr>
-          <w:hyperlink w:anchor="_Toc27484326" w:history="1">
+          <w:hyperlink w:anchor="_Toc28612691" w:history="1">
+            <w:r>
+              <w:rPr>
+                <w:rStyle w:val="Collegamentoipertestuale"/>
+                <w:noProof/>
+                <w:lang w:val="en-GB" w:eastAsia="it-IT"/>
+              </w:rPr>
+              <w:t>Analysis Classes</w:t>
+            </w:r>
+            <w:r>
+              <w:rPr>
+                <w:noProof/>
+                <w:webHidden/>
+              </w:rPr>
+              <w:tab/>
+            </w:r>
+            <w:r>
+              <w:rPr>
+                <w:noProof/>
+                <w:webHidden/>
+              </w:rPr>
+              <w:fldChar w:fldCharType="begin"/>
+            </w:r>
+            <w:r>
+              <w:rPr>
+                <w:noProof/>
+                <w:webHidden/>
+              </w:rPr>
+              <w:instrText xml:space="preserve"> PAGEREF _Toc28612691 \h </w:instrText>
+            </w:r>
+            <w:r>
+              <w:rPr>
+                <w:noProof/>
+                <w:webHidden/>
+              </w:rPr>
+            </w:r>
+            <w:r>
+              <w:rPr>
+                <w:noProof/>
+                <w:webHidden/>
+              </w:rPr>
+              <w:fldChar w:fldCharType="separate"/>
+            </w:r>
+            <w:r>
+              <w:rPr>
+                <w:noProof/>
+                <w:webHidden/>
+              </w:rPr>
+              <w:t>9</w:t>
+            </w:r>
+            <w:r>
+              <w:rPr>
+                <w:noProof/>
+                <w:webHidden/>
+              </w:rPr>
+              <w:fldChar w:fldCharType="end"/>
+            </w:r>
+          </w:hyperlink>
+        </w:p>
+        <w:p>
+          <w:pPr>
+            <w:pStyle w:val="Sommario2"/>
+            <w:tabs>
+              <w:tab w:val="right" w:leader="dot" w:pos="9628"/>
+            </w:tabs>
+            <w:rPr>
+              <w:rFonts w:asciiTheme="minorHAnsi" w:hAnsiTheme="minorHAnsi"/>
+              <w:noProof/>
+              <w:sz w:val="22"/>
+              <w:szCs w:val="22"/>
+              <w:lang w:eastAsia="it-IT"/>
+            </w:rPr>
+          </w:pPr>
+          <w:hyperlink w:anchor="_Toc28612692" w:history="1">
+            <w:r>
+              <w:rPr>
+                <w:rStyle w:val="Collegamentoipertestuale"/>
+                <w:noProof/>
+                <w:lang w:val="en-GB" w:eastAsia="it-IT"/>
+              </w:rPr>
+              <w:t>Data Model</w:t>
+            </w:r>
+            <w:r>
+              <w:rPr>
+                <w:noProof/>
+                <w:webHidden/>
+              </w:rPr>
+              <w:tab/>
+            </w:r>
+            <w:r>
+              <w:rPr>
+                <w:noProof/>
+                <w:webHidden/>
+              </w:rPr>
+              <w:fldChar w:fldCharType="begin"/>
+            </w:r>
+            <w:r>
+              <w:rPr>
+                <w:noProof/>
+                <w:webHidden/>
+              </w:rPr>
+              <w:instrText xml:space="preserve"> PAGEREF _Toc28612692 \h </w:instrText>
+            </w:r>
+            <w:r>
+              <w:rPr>
+                <w:noProof/>
+                <w:webHidden/>
+              </w:rPr>
+            </w:r>
+            <w:r>
+              <w:rPr>
+                <w:noProof/>
+                <w:webHidden/>
+              </w:rPr>
+              <w:fldChar w:fldCharType="separate"/>
+            </w:r>
+            <w:r>
+              <w:rPr>
+                <w:noProof/>
+                <w:webHidden/>
+              </w:rPr>
+              <w:t>10</w:t>
+            </w:r>
+            <w:r>
+              <w:rPr>
+                <w:noProof/>
+                <w:webHidden/>
+              </w:rPr>
+              <w:fldChar w:fldCharType="end"/>
+            </w:r>
+          </w:hyperlink>
+        </w:p>
+        <w:p>
+          <w:pPr>
+            <w:pStyle w:val="Sommario2"/>
+            <w:tabs>
+              <w:tab w:val="right" w:leader="dot" w:pos="9628"/>
+            </w:tabs>
+            <w:rPr>
+              <w:rFonts w:asciiTheme="minorHAnsi" w:hAnsiTheme="minorHAnsi"/>
+              <w:noProof/>
+              <w:sz w:val="22"/>
+              <w:szCs w:val="22"/>
+              <w:lang w:eastAsia="it-IT"/>
+            </w:rPr>
+          </w:pPr>
+          <w:hyperlink w:anchor="_Toc28612693" w:history="1">
             <w:r>
               <w:rPr>
                 <w:rStyle w:val="Collegamentoipertestuale"/>
@@ -1426,7 +1428,7 @@
                 <w:noProof/>
                 <w:webHidden/>
               </w:rPr>
-              <w:instrText xml:space="preserve"> PAGEREF _Toc27484326 \h </w:instrText>
+              <w:instrText xml:space="preserve"> PAGEREF _Toc28612693 \h </w:instrText>
             </w:r>
             <w:r>
               <w:rPr>
@@ -1446,7 +1448,7 @@
                 <w:noProof/>
                 <w:webHidden/>
               </w:rPr>
-              <w:t>8</w:t>
+              <w:t>10</w:t>
             </w:r>
             <w:r>
               <w:rPr>
@@ -1471,7 +1473,7 @@
               <w:lang w:eastAsia="it-IT"/>
             </w:rPr>
           </w:pPr>
-          <w:hyperlink w:anchor="_Toc27484327" w:history="1">
+          <w:hyperlink w:anchor="_Toc28612694" w:history="1">
             <w:r>
               <w:rPr>
                 <w:rStyle w:val="Collegamentoipertestuale"/>
@@ -1500,7 +1502,7 @@
                 <w:noProof/>
                 <w:webHidden/>
               </w:rPr>
-              <w:instrText xml:space="preserve"> PAGEREF _Toc27484327 \h </w:instrText>
+              <w:instrText xml:space="preserve"> PAGEREF _Toc28612694 \h </w:instrText>
             </w:r>
             <w:r>
               <w:rPr>
@@ -1520,7 +1522,7 @@
                 <w:noProof/>
                 <w:webHidden/>
               </w:rPr>
-              <w:t>9</w:t>
+              <w:t>10</w:t>
             </w:r>
             <w:r>
               <w:rPr>
@@ -1565,7 +1567,7 @@
           <w:lang w:val="en-GB"/>
         </w:rPr>
       </w:pPr>
-      <w:bookmarkStart w:id="1" w:name="_Toc27484312"/>
+      <w:bookmarkStart w:id="2" w:name="_Toc28612679"/>
       <w:bookmarkEnd w:id="0"/>
       <w:r>
         <w:rPr>
@@ -1580,7 +1582,7 @@
         </w:rPr>
         <w:t xml:space="preserve"> Document</w:t>
       </w:r>
-      <w:bookmarkEnd w:id="1"/>
+      <w:bookmarkEnd w:id="2"/>
     </w:p>
     <w:p>
       <w:pPr>
@@ -1589,14 +1591,14 @@
           <w:lang w:val="en-GB"/>
         </w:rPr>
       </w:pPr>
-      <w:bookmarkStart w:id="2" w:name="_Toc27484313"/>
+      <w:bookmarkStart w:id="3" w:name="_Toc28612680"/>
       <w:r>
         <w:rPr>
           <w:lang w:val="en-GB"/>
         </w:rPr>
         <w:t>Description</w:t>
       </w:r>
-      <w:bookmarkEnd w:id="2"/>
+      <w:bookmarkEnd w:id="3"/>
       <w:r>
         <w:rPr>
           <w:lang w:val="en-GB"/>
@@ -1984,14 +1986,14 @@
           <w:lang w:val="en-GB"/>
         </w:rPr>
       </w:pPr>
-      <w:bookmarkStart w:id="3" w:name="_Toc27484314"/>
+      <w:bookmarkStart w:id="4" w:name="_Toc28612681"/>
       <w:r>
         <w:rPr>
           <w:lang w:val="en-GB"/>
         </w:rPr>
         <w:t>Requirements</w:t>
       </w:r>
-      <w:bookmarkEnd w:id="3"/>
+      <w:bookmarkEnd w:id="4"/>
     </w:p>
     <w:p>
       <w:pPr>
@@ -2000,15 +2002,15 @@
           <w:lang w:val="en-GB"/>
         </w:rPr>
       </w:pPr>
-      <w:bookmarkStart w:id="4" w:name="_Toc27484315"/>
       <w:bookmarkStart w:id="5" w:name="_Hlk26721410"/>
+      <w:bookmarkStart w:id="6" w:name="_Toc28612682"/>
       <w:r>
         <w:rPr>
           <w:lang w:val="en-GB"/>
         </w:rPr>
         <w:t>Main Actors</w:t>
       </w:r>
-      <w:bookmarkEnd w:id="4"/>
+      <w:bookmarkEnd w:id="6"/>
     </w:p>
     <w:p>
       <w:pPr>
@@ -2226,14 +2228,14 @@
           <w:lang w:val="en-GB"/>
         </w:rPr>
       </w:pPr>
-      <w:bookmarkStart w:id="6" w:name="_Toc27484316"/>
+      <w:bookmarkStart w:id="7" w:name="_Toc28612683"/>
       <w:r>
         <w:rPr>
           <w:lang w:val="en-GB"/>
         </w:rPr>
         <w:t>Functional</w:t>
       </w:r>
-      <w:bookmarkEnd w:id="6"/>
+      <w:bookmarkEnd w:id="7"/>
     </w:p>
     <w:p>
       <w:pPr>
@@ -3988,7 +3990,7 @@
           <w:lang w:val="en-GB" w:eastAsia="it-IT"/>
         </w:rPr>
       </w:pPr>
-      <w:bookmarkStart w:id="7" w:name="_Toc27484317"/>
+      <w:bookmarkStart w:id="8" w:name="_Toc28612684"/>
       <w:bookmarkEnd w:id="5"/>
       <w:r>
         <w:rPr>
@@ -3997,7 +3999,7 @@
         </w:rPr>
         <w:t>Non-Functional</w:t>
       </w:r>
-      <w:bookmarkEnd w:id="7"/>
+      <w:bookmarkEnd w:id="8"/>
     </w:p>
     <w:p>
       <w:pPr>
@@ -4572,7 +4574,7 @@
           <w:lang w:val="en-GB" w:eastAsia="it-IT"/>
         </w:rPr>
       </w:pPr>
-      <w:bookmarkStart w:id="8" w:name="_Toc27484318"/>
+      <w:bookmarkStart w:id="9" w:name="_Toc28612685"/>
       <w:r>
         <w:rPr>
           <w:rFonts w:eastAsia="Times New Roman"/>
@@ -4580,7 +4582,7 @@
         </w:rPr>
         <w:t>Analytics</w:t>
       </w:r>
-      <w:bookmarkEnd w:id="8"/>
+      <w:bookmarkEnd w:id="9"/>
     </w:p>
     <w:p>
       <w:pPr>
@@ -4632,8 +4634,6 @@
         </w:rPr>
         <w:t>/Director/Actor</w:t>
       </w:r>
-      <w:bookmarkStart w:id="9" w:name="_GoBack"/>
-      <w:bookmarkEnd w:id="9"/>
       <w:r>
         <w:rPr>
           <w:lang w:val="en-GB" w:eastAsia="it-IT"/>
@@ -5004,7 +5004,7 @@
           <w:lang w:val="en-GB"/>
         </w:rPr>
       </w:pPr>
-      <w:bookmarkStart w:id="10" w:name="_Toc27484319"/>
+      <w:bookmarkStart w:id="10" w:name="_Toc28612686"/>
       <w:r>
         <w:rPr>
           <w:lang w:val="en-GB"/>
@@ -5034,10 +5034,10 @@
           <w:lang w:val="en-GB" w:eastAsia="it-IT"/>
         </w:rPr>
         <w:drawing>
-          <wp:inline distT="0" distB="0" distL="0" distR="0" wp14:anchorId="1B39AD48" wp14:editId="055925FE">
-            <wp:extent cx="6120130" cy="3186566"/>
+          <wp:inline distT="0" distB="0" distL="0" distR="0" wp14:anchorId="0A3DE0EB" wp14:editId="5E4E584E">
+            <wp:extent cx="6121400" cy="3187700"/>
             <wp:effectExtent l="0" t="0" r="0" b="0"/>
-            <wp:docPr id="3" name="Immagine 3"/>
+            <wp:docPr id="13" name="Immagine 13"/>
             <wp:cNvGraphicFramePr>
               <a:graphicFrameLocks xmlns:a="http://schemas.openxmlformats.org/drawingml/2006/main" noChangeAspect="1"/>
             </wp:cNvGraphicFramePr>
@@ -5045,8 +5045,10 @@
               <a:graphicData uri="http://schemas.openxmlformats.org/drawingml/2006/picture">
                 <pic:pic xmlns:pic="http://schemas.openxmlformats.org/drawingml/2006/picture">
                   <pic:nvPicPr>
-                    <pic:cNvPr id="3" name="Use Case.png"/>
-                    <pic:cNvPicPr/>
+                    <pic:cNvPr id="0" name="Picture 2"/>
+                    <pic:cNvPicPr>
+                      <a:picLocks noChangeAspect="1" noChangeArrowheads="1"/>
+                    </pic:cNvPicPr>
                   </pic:nvPicPr>
                   <pic:blipFill>
                     <a:blip r:embed="rId9">
@@ -5056,18 +5058,23 @@
                         </a:ext>
                       </a:extLst>
                     </a:blip>
+                    <a:srcRect/>
                     <a:stretch>
                       <a:fillRect/>
                     </a:stretch>
                   </pic:blipFill>
-                  <pic:spPr>
+                  <pic:spPr bwMode="auto">
                     <a:xfrm>
                       <a:off x="0" y="0"/>
-                      <a:ext cx="6120130" cy="3186566"/>
+                      <a:ext cx="6121400" cy="3187700"/>
                     </a:xfrm>
                     <a:prstGeom prst="rect">
                       <a:avLst/>
                     </a:prstGeom>
+                    <a:noFill/>
+                    <a:ln>
+                      <a:noFill/>
+                    </a:ln>
                   </pic:spPr>
                 </pic:pic>
               </a:graphicData>
@@ -5091,20 +5098,20 @@
           <w:lang w:val="en-GB" w:eastAsia="it-IT"/>
         </w:rPr>
       </w:pPr>
-      <w:bookmarkStart w:id="11" w:name="_Toc27484320"/>
+      <w:bookmarkStart w:id="11" w:name="_Toc28612687"/>
       <w:r>
         <w:rPr>
           <w:lang w:val="en-GB" w:eastAsia="it-IT"/>
         </w:rPr>
         <w:t>ANALYTICS USE CASES</w:t>
       </w:r>
+      <w:r>
+        <w:rPr>
+          <w:lang w:val="en-GB" w:eastAsia="it-IT"/>
+        </w:rPr>
+        <w:t xml:space="preserve"> And Mockups</w:t>
+      </w:r>
       <w:bookmarkEnd w:id="11"/>
-      <w:r>
-        <w:rPr>
-          <w:lang w:val="en-GB" w:eastAsia="it-IT"/>
-        </w:rPr>
-        <w:t xml:space="preserve"> And Mockups</w:t>
-      </w:r>
     </w:p>
     <w:p>
       <w:pPr>
@@ -5133,7 +5140,7 @@
           <w:lang w:val="en-GB" w:eastAsia="it-IT"/>
         </w:rPr>
       </w:pPr>
-      <w:bookmarkStart w:id="12" w:name="_Toc27484321"/>
+      <w:bookmarkStart w:id="12" w:name="_Toc28612688"/>
       <w:r>
         <w:rPr>
           <w:lang w:val="en-GB" w:eastAsia="it-IT"/>
@@ -5151,6 +5158,13 @@
     </w:p>
     <w:p>
       <w:pPr>
+        <w:rPr>
+          <w:lang w:val="en-GB" w:eastAsia="it-IT"/>
+        </w:rPr>
+      </w:pPr>
+    </w:p>
+    <w:p>
+      <w:pPr>
         <w:jc w:val="center"/>
         <w:rPr>
           <w:lang w:val="en-GB" w:eastAsia="it-IT"/>
@@ -5162,10 +5176,10 @@
           <w:lang w:val="en-GB" w:eastAsia="it-IT"/>
         </w:rPr>
         <w:drawing>
-          <wp:inline distT="0" distB="0" distL="0" distR="0" wp14:anchorId="70343257" wp14:editId="1D7C33A9">
-            <wp:extent cx="6122035" cy="2754630"/>
-            <wp:effectExtent l="0" t="0" r="0" b="7620"/>
-            <wp:docPr id="9" name="Immagine 9"/>
+          <wp:inline distT="0" distB="0" distL="0" distR="0" wp14:anchorId="205C7AC0" wp14:editId="45961532">
+            <wp:extent cx="6121400" cy="1841500"/>
+            <wp:effectExtent l="0" t="0" r="0" b="6350"/>
+            <wp:docPr id="14" name="Immagine 14"/>
             <wp:cNvGraphicFramePr>
               <a:graphicFrameLocks xmlns:a="http://schemas.openxmlformats.org/drawingml/2006/main" noChangeAspect="1"/>
             </wp:cNvGraphicFramePr>
@@ -5173,7 +5187,7 @@
               <a:graphicData uri="http://schemas.openxmlformats.org/drawingml/2006/picture">
                 <pic:pic xmlns:pic="http://schemas.openxmlformats.org/drawingml/2006/picture">
                   <pic:nvPicPr>
-                    <pic:cNvPr id="0" name="Picture 2"/>
+                    <pic:cNvPr id="0" name="Picture 3"/>
                     <pic:cNvPicPr>
                       <a:picLocks noChangeAspect="1" noChangeArrowheads="1"/>
                     </pic:cNvPicPr>
@@ -5194,7 +5208,7 @@
                   <pic:spPr bwMode="auto">
                     <a:xfrm>
                       <a:off x="0" y="0"/>
-                      <a:ext cx="6122035" cy="2754630"/>
+                      <a:ext cx="6121400" cy="1841500"/>
                     </a:xfrm>
                     <a:prstGeom prst="rect">
                       <a:avLst/>
@@ -5222,6 +5236,13 @@
     <w:p>
       <w:pPr>
         <w:jc w:val="center"/>
+        <w:rPr>
+          <w:lang w:val="en-GB" w:eastAsia="it-IT"/>
+        </w:rPr>
+      </w:pPr>
+    </w:p>
+    <w:p>
+      <w:pPr>
         <w:rPr>
           <w:lang w:val="en-GB" w:eastAsia="it-IT"/>
         </w:rPr>
@@ -5422,7 +5443,7 @@
           <w:lang w:val="en-GB" w:eastAsia="it-IT"/>
         </w:rPr>
       </w:pPr>
-      <w:bookmarkStart w:id="13" w:name="_Toc27484322"/>
+      <w:bookmarkStart w:id="13" w:name="_Toc28612689"/>
       <w:r>
         <w:rPr>
           <w:lang w:val="en-GB" w:eastAsia="it-IT"/>
@@ -5658,7 +5679,7 @@
           <w:lang w:val="en-GB" w:eastAsia="it-IT"/>
         </w:rPr>
       </w:pPr>
-      <w:bookmarkStart w:id="14" w:name="_Toc27484323"/>
+      <w:bookmarkStart w:id="14" w:name="_Toc28612690"/>
       <w:r>
         <w:rPr>
           <w:lang w:val="en-GB" w:eastAsia="it-IT"/>
@@ -5833,7 +5854,7 @@
           <w:lang w:val="en-GB" w:eastAsia="it-IT"/>
         </w:rPr>
       </w:pPr>
-      <w:bookmarkStart w:id="15" w:name="_Toc27484324"/>
+      <w:bookmarkStart w:id="15" w:name="_Toc28612691"/>
       <w:r>
         <w:rPr>
           <w:lang w:val="en-GB" w:eastAsia="it-IT"/>
@@ -5857,6 +5878,13 @@
     </w:p>
     <w:p>
       <w:pPr>
+        <w:rPr>
+          <w:lang w:val="en-GB" w:eastAsia="it-IT"/>
+        </w:rPr>
+      </w:pPr>
+    </w:p>
+    <w:p>
+      <w:pPr>
         <w:jc w:val="center"/>
         <w:rPr>
           <w:lang w:val="en-GB" w:eastAsia="it-IT"/>
@@ -5868,10 +5896,10 @@
           <w:lang w:val="en-GB" w:eastAsia="it-IT"/>
         </w:rPr>
         <w:drawing>
-          <wp:inline distT="0" distB="0" distL="0" distR="0" wp14:anchorId="56935D6F" wp14:editId="2CE389DF">
-            <wp:extent cx="4140200" cy="2374900"/>
-            <wp:effectExtent l="0" t="0" r="0" b="0"/>
-            <wp:docPr id="7" name="Immagine 7" descr="Immagine che contiene screenshot&#10;&#10;Descrizione generata automaticamente"/>
+          <wp:inline distT="0" distB="0" distL="0" distR="0" wp14:anchorId="4F7887B4" wp14:editId="5D924BA8">
+            <wp:extent cx="5134610" cy="2140585"/>
+            <wp:effectExtent l="0" t="0" r="8890" b="0"/>
+            <wp:docPr id="12" name="Immagine 12"/>
             <wp:cNvGraphicFramePr>
               <a:graphicFrameLocks xmlns:a="http://schemas.openxmlformats.org/drawingml/2006/main" noChangeAspect="1"/>
             </wp:cNvGraphicFramePr>
@@ -5879,8 +5907,10 @@
               <a:graphicData uri="http://schemas.openxmlformats.org/drawingml/2006/picture">
                 <pic:pic xmlns:pic="http://schemas.openxmlformats.org/drawingml/2006/picture">
                   <pic:nvPicPr>
-                    <pic:cNvPr id="7" name="Class Diagram.png"/>
-                    <pic:cNvPicPr/>
+                    <pic:cNvPr id="0" name="Picture 1"/>
+                    <pic:cNvPicPr>
+                      <a:picLocks noChangeAspect="1" noChangeArrowheads="1"/>
+                    </pic:cNvPicPr>
                   </pic:nvPicPr>
                   <pic:blipFill>
                     <a:blip r:embed="rId16">
@@ -5890,18 +5920,23 @@
                         </a:ext>
                       </a:extLst>
                     </a:blip>
+                    <a:srcRect/>
                     <a:stretch>
                       <a:fillRect/>
                     </a:stretch>
                   </pic:blipFill>
-                  <pic:spPr>
+                  <pic:spPr bwMode="auto">
                     <a:xfrm>
                       <a:off x="0" y="0"/>
-                      <a:ext cx="4140200" cy="2374900"/>
+                      <a:ext cx="5134610" cy="2140585"/>
                     </a:xfrm>
                     <a:prstGeom prst="rect">
                       <a:avLst/>
                     </a:prstGeom>
+                    <a:noFill/>
+                    <a:ln>
+                      <a:noFill/>
+                    </a:ln>
                   </pic:spPr>
                 </pic:pic>
               </a:graphicData>
@@ -5957,7 +5992,7 @@
           <w:lang w:val="en-GB" w:eastAsia="it-IT"/>
         </w:rPr>
       </w:pPr>
-      <w:bookmarkStart w:id="16" w:name="_Toc27484325"/>
+      <w:bookmarkStart w:id="16" w:name="_Toc28612692"/>
       <w:r>
         <w:rPr>
           <w:lang w:val="en-GB" w:eastAsia="it-IT"/>
@@ -6044,7 +6079,7 @@
           <w:lang w:val="en-GB" w:eastAsia="it-IT"/>
         </w:rPr>
       </w:pPr>
-      <w:bookmarkStart w:id="17" w:name="_Toc27484326"/>
+      <w:bookmarkStart w:id="17" w:name="_Toc28612693"/>
       <w:r>
         <w:rPr>
           <w:lang w:val="en-GB" w:eastAsia="it-IT"/>
@@ -6362,7 +6397,7 @@
           <w:lang w:val="en-GB" w:eastAsia="it-IT"/>
         </w:rPr>
       </w:pPr>
-      <w:bookmarkStart w:id="18" w:name="_Toc27484327"/>
+      <w:bookmarkStart w:id="18" w:name="_Toc28612694"/>
       <w:r>
         <w:rPr>
           <w:rFonts w:eastAsia="Times New Roman"/>
@@ -7446,7 +7481,7 @@
               <v:stroke joinstyle="miter"/>
               <v:path gradientshapeok="t" o:connecttype="rect"/>
             </v:shapetype>
-            <v:shape id="Casella di testo 221" o:spid="_x0000_s1026" type="#_x0000_t202" style="position:absolute;margin-left:20.6pt;margin-top:9.7pt;width:71.8pt;height:13.45pt;z-index:-251644928;visibility:visible;mso-wrap-style:square;mso-width-percent:1000;mso-height-percent:0;mso-wrap-distance-left:9pt;mso-wrap-distance-top:0;mso-wrap-distance-right:9pt;mso-wrap-distance-bottom:0;mso-position-horizontal:right;mso-position-horizontal-relative:page;mso-position-vertical:absolute;mso-position-vertical-relative:top-margin-area;mso-width-percent:1000;mso-height-percent:0;mso-width-relative:right-margin-area;mso-height-relative:page;v-text-anchor:middle" o:gfxdata="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" o:allowincell="f" fillcolor="#052f61" stroked="f">
+            <v:shape id="Casella di testo 221" o:spid="_x0000_s1026" type="#_x0000_t202" style="position:absolute;margin-left:20.6pt;margin-top:9.7pt;width:71.8pt;height:13.45pt;z-index:-251644928;visibility:visible;mso-wrap-style:square;mso-width-percent:1000;mso-height-percent:0;mso-wrap-distance-left:9pt;mso-wrap-distance-top:0;mso-wrap-distance-right:9pt;mso-wrap-distance-bottom:0;mso-position-horizontal:right;mso-position-horizontal-relative:page;mso-position-vertical:absolute;mso-position-vertical-relative:top-margin-area;mso-width-percent:1000;mso-height-percent:0;mso-width-relative:right-margin-area;mso-height-relative:page;v-text-anchor:middle" o:gfxdata="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" o:allowincell="f" fillcolor="#052f61" stroked="f">
               <v:textbox style="mso-fit-shape-to-text:t" inset=",0,,0">
                 <w:txbxContent>
                   <w:p>
@@ -7732,7 +7767,7 @@
                               <w:noProof/>
                               <w:lang w:val="en-US"/>
                             </w:rPr>
-                            <w:instrText>Analytics</w:instrText>
+                            <w:instrText>Architecture</w:instrText>
                           </w:r>
                           <w:r>
                             <w:fldChar w:fldCharType="end"/>
@@ -7760,7 +7795,7 @@
                               <w:noProof/>
                               <w:lang w:val="en-US"/>
                             </w:rPr>
-                            <w:instrText>Analytics</w:instrText>
+                            <w:instrText>Architecture</w:instrText>
                           </w:r>
                           <w:r>
                             <w:fldChar w:fldCharType="end"/>
@@ -7779,7 +7814,7 @@
                               <w:noProof/>
                               <w:lang w:val="en-US"/>
                             </w:rPr>
-                            <w:t>Analytics</w:t>
+                            <w:t>Architecture</w:t>
                           </w:r>
                           <w:r>
                             <w:fldChar w:fldCharType="end"/>
@@ -7804,7 +7839,11 @@
         </mc:Choice>
         <mc:Fallback>
           <w:pict>
-            <v:shape w14:anchorId="094E00DB" id="Casella di testo 220" o:spid="_x0000_s1027" type="#_x0000_t202" style="position:absolute;margin-left:0;margin-top:0;width:468pt;height:13.7pt;z-index:251666432;visibility:visible;mso-wrap-style:square;mso-width-percent:1000;mso-height-percent:0;mso-wrap-distance-left:9pt;mso-wrap-distance-top:0;mso-wrap-distance-right:9pt;mso-wrap-distance-bottom:0;mso-position-horizontal:left;mso-position-horizontal-relative:margin;mso-position-vertical:center;mso-position-vertical-relative:top-margin-area;mso-width-percent:1000;mso-height-percent:0;mso-width-relative:margin;mso-height-relative:page;v-text-anchor:middle" o:gfxdata="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" o:allowincell="f" filled="f" stroked="f">
+            <v:shapetype w14:anchorId="094E00DB" id="_x0000_t202" coordsize="21600,21600" o:spt="202" path="m,l,21600r21600,l21600,xe">
+              <v:stroke joinstyle="miter"/>
+              <v:path gradientshapeok="t" o:connecttype="rect"/>
+            </v:shapetype>
+            <v:shape id="Casella di testo 220" o:spid="_x0000_s1027" type="#_x0000_t202" style="position:absolute;margin-left:0;margin-top:0;width:468pt;height:13.7pt;z-index:251666432;visibility:visible;mso-wrap-style:square;mso-width-percent:1000;mso-height-percent:0;mso-wrap-distance-left:9pt;mso-wrap-distance-top:0;mso-wrap-distance-right:9pt;mso-wrap-distance-bottom:0;mso-position-horizontal:left;mso-position-horizontal-relative:margin;mso-position-vertical:center;mso-position-vertical-relative:top-margin-area;mso-width-percent:1000;mso-height-percent:0;mso-width-relative:margin;mso-height-relative:page;v-text-anchor:middle" o:gfxdata="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" o:allowincell="f" filled="f" stroked="f">
               <v:textbox style="mso-fit-shape-to-text:t" inset=",0,,0">
                 <w:txbxContent>
                   <w:p>
@@ -7924,7 +7963,7 @@
                         <w:noProof/>
                         <w:lang w:val="en-US"/>
                       </w:rPr>
-                      <w:instrText>Analytics</w:instrText>
+                      <w:instrText>Architecture</w:instrText>
                     </w:r>
                     <w:r>
                       <w:fldChar w:fldCharType="end"/>
@@ -7952,7 +7991,7 @@
                         <w:noProof/>
                         <w:lang w:val="en-US"/>
                       </w:rPr>
-                      <w:instrText>Analytics</w:instrText>
+                      <w:instrText>Architecture</w:instrText>
                     </w:r>
                     <w:r>
                       <w:fldChar w:fldCharType="end"/>
@@ -7971,7 +8010,7 @@
                         <w:noProof/>
                         <w:lang w:val="en-US"/>
                       </w:rPr>
-                      <w:t>Analytics</w:t>
+                      <w:t>Architecture</w:t>
                     </w:r>
                     <w:r>
                       <w:fldChar w:fldCharType="end"/>
@@ -12762,7 +12801,7 @@
       </w:pPr>
     </w:pPrDefault>
   </w:docDefaults>
-  <w:latentStyles w:defLockedState="0" w:defUIPriority="99" w:defSemiHidden="0" w:defUnhideWhenUsed="0" w:defQFormat="0" w:count="376">
+  <w:latentStyles w:defLockedState="0" w:defUIPriority="99" w:defSemiHidden="0" w:defUnhideWhenUsed="0" w:defQFormat="0" w:count="377">
     <w:lsdException w:name="Normal" w:uiPriority="0" w:qFormat="1"/>
     <w:lsdException w:name="heading 1" w:uiPriority="9" w:qFormat="1"/>
     <w:lsdException w:name="heading 2" w:semiHidden="1" w:uiPriority="9" w:unhideWhenUsed="1" w:qFormat="1"/>
@@ -12868,7 +12907,6 @@
     <w:lsdException w:name="HTML Sample" w:semiHidden="1" w:unhideWhenUsed="1"/>
     <w:lsdException w:name="HTML Typewriter" w:semiHidden="1" w:unhideWhenUsed="1"/>
     <w:lsdException w:name="HTML Variable" w:semiHidden="1" w:unhideWhenUsed="1"/>
-    <w:lsdException w:name="Normal Table" w:semiHidden="1" w:unhideWhenUsed="1"/>
     <w:lsdException w:name="annotation subject" w:semiHidden="1" w:unhideWhenUsed="1"/>
     <w:lsdException w:name="No List" w:semiHidden="1" w:unhideWhenUsed="1"/>
     <w:lsdException w:name="Outline List 1" w:semiHidden="1" w:unhideWhenUsed="1"/>
@@ -12915,10 +12953,8 @@
     <w:lsdException w:name="Table Subtle 2" w:semiHidden="1" w:unhideWhenUsed="1"/>
     <w:lsdException w:name="Table Web 1" w:semiHidden="1" w:unhideWhenUsed="1"/>
     <w:lsdException w:name="Table Web 2" w:semiHidden="1" w:unhideWhenUsed="1"/>
-    <w:lsdException w:name="Table Web 3" w:semiHidden="1" w:unhideWhenUsed="1"/>
     <w:lsdException w:name="Balloon Text" w:semiHidden="1" w:unhideWhenUsed="1"/>
     <w:lsdException w:name="Table Grid" w:uiPriority="39"/>
-    <w:lsdException w:name="Table Theme" w:semiHidden="1" w:unhideWhenUsed="1"/>
     <w:lsdException w:name="Placeholder Text" w:semiHidden="1"/>
     <w:lsdException w:name="No Spacing" w:uiPriority="1" w:qFormat="1"/>
     <w:lsdException w:name="Light Shading" w:uiPriority="60"/>
@@ -13139,6 +13175,7 @@
     <w:lsdException w:name="Hashtag" w:semiHidden="1" w:unhideWhenUsed="1"/>
     <w:lsdException w:name="Unresolved Mention" w:semiHidden="1" w:unhideWhenUsed="1"/>
     <w:lsdException w:name="Smart Link" w:semiHidden="1" w:unhideWhenUsed="1"/>
+    <w:lsdException w:name="Smart Link Error" w:semiHidden="1" w:unhideWhenUsed="1"/>
   </w:latentStyles>
   <w:style w:type="paragraph" w:default="1" w:styleId="Normale">
     <w:name w:val="Normal"/>
@@ -14607,7 +14644,7 @@
 </file>
 
 <file path=customXml/itemProps1.xml><?xml version="1.0" encoding="utf-8"?>
-<ds:datastoreItem xmlns:ds="http://schemas.openxmlformats.org/officeDocument/2006/customXml" ds:itemID="{9A368A53-A7F0-E74C-8F02-998D3C6F761C}">
+<ds:datastoreItem xmlns:ds="http://schemas.openxmlformats.org/officeDocument/2006/customXml" ds:itemID="{A8EAC14B-EACF-4354-87CC-D78F800B0B14}">
   <ds:schemaRefs>
     <ds:schemaRef ds:uri="http://schemas.openxmlformats.org/officeDocument/2006/bibliography"/>
   </ds:schemaRefs>

</xml_diff>